<commit_message>
Fixed ExternalPenalty Function Derivative
</commit_message>
<xml_diff>
--- a/TrabalhoOtim/Relatório.docx
+++ b/TrabalhoOtim/Relatório.docx
@@ -573,6 +573,9 @@
     </w:p>
     <w:p>
       <w:pPr>
+        <w:pBdr>
+          <w:bottom w:val="single" w:sz="6" w:space="1" w:color="auto"/>
+        </w:pBdr>
         <w:rPr>
           <w:rFonts w:eastAsiaTheme="minorEastAsia"/>
           <w:color w:val="000000" w:themeColor="text1"/>
@@ -642,15 +645,7 @@
                       <w:color w:val="000000" w:themeColor="text1"/>
                       <w:szCs w:val="24"/>
                     </w:rPr>
-                    <m:t>-</m:t>
-                  </m:r>
-                  <m:r>
-                    <w:rPr>
-                      <w:rFonts w:ascii="Cambria Math" w:hAnsi="Cambria Math" w:cs="Arial"/>
-                      <w:color w:val="000000" w:themeColor="text1"/>
-                      <w:szCs w:val="24"/>
-                    </w:rPr>
-                    <m:t>2</m:t>
+                    <m:t>-2</m:t>
                   </m:r>
                 </m:e>
                 <m:e>
@@ -768,15 +763,7 @@
                       <w:color w:val="000000" w:themeColor="text1"/>
                       <w:szCs w:val="24"/>
                     </w:rPr>
-                    <m:t>-</m:t>
-                  </m:r>
-                  <m:r>
-                    <w:rPr>
-                      <w:rFonts w:ascii="Cambria Math" w:eastAsia="Cambria Math" w:hAnsi="Cambria Math" w:cs="Arial"/>
-                      <w:color w:val="000000" w:themeColor="text1"/>
-                      <w:szCs w:val="24"/>
-                    </w:rPr>
-                    <m:t>1</m:t>
+                    <m:t>-1</m:t>
                   </m:r>
                   <m:ctrlPr>
                     <w:rPr>
@@ -1261,51 +1248,26 @@
       <w:pPr>
         <w:rPr>
           <w:rFonts w:ascii="Arial" w:hAnsi="Arial" w:cs="Arial"/>
-          <w:color w:val="000000" w:themeColor="text1"/>
-          <w:szCs w:val="24"/>
-        </w:rPr>
-      </w:pPr>
-      <w:r>
-        <w:rPr>
-          <w:rFonts w:ascii="Arial" w:hAnsi="Arial" w:cs="Arial"/>
-          <w:color w:val="000000" w:themeColor="text1"/>
-          <w:szCs w:val="24"/>
-        </w:rPr>
-        <w:t>--------------------------------------------------------------------------------------------------------------------</w:t>
-      </w:r>
-      <w:r>
-        <w:rPr>
-          <w:rFonts w:ascii="Arial" w:hAnsi="Arial" w:cs="Arial"/>
-          <w:color w:val="000000" w:themeColor="text1"/>
-          <w:szCs w:val="24"/>
-        </w:rPr>
-        <w:t>---------</w:t>
+          <w:i/>
+          <w:color w:val="000000" w:themeColor="text1"/>
+          <w:sz w:val="20"/>
+          <w:szCs w:val="24"/>
+        </w:rPr>
+      </w:pPr>
+      <w:r>
+        <w:rPr>
+          <w:rFonts w:ascii="Arial" w:hAnsi="Arial" w:cs="Arial"/>
+          <w:i/>
+          <w:color w:val="000000" w:themeColor="text1"/>
+          <w:sz w:val="20"/>
+          <w:szCs w:val="24"/>
+        </w:rPr>
+        <w:t>Verificação da Hessiana:</w:t>
       </w:r>
     </w:p>
     <w:p>
       <w:pPr>
         <w:rPr>
-          <w:rFonts w:ascii="Arial" w:hAnsi="Arial" w:cs="Arial"/>
-          <w:i/>
-          <w:color w:val="000000" w:themeColor="text1"/>
-          <w:sz w:val="20"/>
-          <w:szCs w:val="24"/>
-        </w:rPr>
-      </w:pPr>
-      <w:r>
-        <w:rPr>
-          <w:rFonts w:ascii="Arial" w:hAnsi="Arial" w:cs="Arial"/>
-          <w:i/>
-          <w:color w:val="000000" w:themeColor="text1"/>
-          <w:sz w:val="20"/>
-          <w:szCs w:val="24"/>
-        </w:rPr>
-        <w:t>Verificação da Hessiana:</w:t>
-      </w:r>
-    </w:p>
-    <w:p>
-      <w:pPr>
-        <w:rPr>
           <w:rFonts w:ascii="Arial" w:eastAsiaTheme="minorEastAsia" w:hAnsi="Arial" w:cs="Arial"/>
           <w:color w:val="000000" w:themeColor="text1"/>
           <w:sz w:val="20"/>
@@ -1340,9 +1302,9 @@
           <w:szCs w:val="24"/>
           <w:shd w:val="clear" w:color="auto" w:fill="FFFFFF"/>
         </w:rPr>
-        <w:t>f(</w:t>
-      </w:r>
-      <w:bookmarkStart w:id="1" w:name="_GoBack"/>
+        <w:t>f(x</w:t>
+      </w:r>
+      <w:proofErr w:type="gramStart"/>
       <w:r>
         <w:rPr>
           <w:rFonts w:ascii="Arial" w:hAnsi="Arial" w:cs="Arial"/>
@@ -1351,9 +1313,9 @@
           <w:szCs w:val="24"/>
           <w:shd w:val="clear" w:color="auto" w:fill="FFFFFF"/>
         </w:rPr>
-        <w:t>x</w:t>
-      </w:r>
-      <w:proofErr w:type="gramStart"/>
+        <w:t>1,x</w:t>
+      </w:r>
+      <w:proofErr w:type="gramEnd"/>
       <w:r>
         <w:rPr>
           <w:rFonts w:ascii="Arial" w:hAnsi="Arial" w:cs="Arial"/>
@@ -1362,29 +1324,7 @@
           <w:szCs w:val="24"/>
           <w:shd w:val="clear" w:color="auto" w:fill="FFFFFF"/>
         </w:rPr>
-        <w:t>1,x</w:t>
-      </w:r>
-      <w:proofErr w:type="gramEnd"/>
-      <w:r>
-        <w:rPr>
-          <w:rFonts w:ascii="Arial" w:hAnsi="Arial" w:cs="Arial"/>
-          <w:color w:val="000000" w:themeColor="text1"/>
-          <w:sz w:val="20"/>
-          <w:szCs w:val="24"/>
-          <w:shd w:val="clear" w:color="auto" w:fill="FFFFFF"/>
-        </w:rPr>
-        <w:t>2,x3,x4</w:t>
-      </w:r>
-      <w:bookmarkEnd w:id="1"/>
-      <w:r>
-        <w:rPr>
-          <w:rFonts w:ascii="Arial" w:hAnsi="Arial" w:cs="Arial"/>
-          <w:color w:val="000000" w:themeColor="text1"/>
-          <w:sz w:val="20"/>
-          <w:szCs w:val="24"/>
-          <w:shd w:val="clear" w:color="auto" w:fill="FFFFFF"/>
-        </w:rPr>
-        <w:t xml:space="preserve">) = </w:t>
+        <w:t xml:space="preserve">2,x3,x4) = </w:t>
       </w:r>
       <m:oMath>
         <m:d>
@@ -2389,25 +2329,7 @@
           <w:sz w:val="20"/>
           <w:szCs w:val="24"/>
         </w:rPr>
-        <w:t>²</w:t>
-      </w:r>
-      <w:r>
-        <w:rPr>
-          <w:rFonts w:ascii="Arial" w:hAnsi="Arial" w:cs="Arial"/>
-          <w:color w:val="000000" w:themeColor="text1"/>
-          <w:sz w:val="20"/>
-          <w:szCs w:val="24"/>
-        </w:rPr>
-        <w:t>f</w:t>
-      </w:r>
-      <w:r>
-        <w:rPr>
-          <w:rFonts w:ascii="Arial" w:hAnsi="Arial" w:cs="Arial"/>
-          <w:color w:val="000000" w:themeColor="text1"/>
-          <w:sz w:val="20"/>
-          <w:szCs w:val="24"/>
-        </w:rPr>
-        <w:t>: [-19,45, 0,84, 3,15, 15,46]</w:t>
+        <w:t>²f: [-19,45, 0,84, 3,15, 15,46]</w:t>
       </w:r>
     </w:p>
     <w:p>
@@ -3123,31 +3045,20 @@
         <w:rPr>
           <w:rFonts w:ascii="Arial" w:hAnsi="Arial" w:cs="Arial"/>
           <w:color w:val="000000" w:themeColor="text1"/>
-          <w:szCs w:val="24"/>
-        </w:rPr>
-      </w:pPr>
-      <w:r>
-        <w:rPr>
-          <w:rFonts w:ascii="Arial" w:hAnsi="Arial" w:cs="Arial"/>
-          <w:color w:val="000000" w:themeColor="text1"/>
-          <w:szCs w:val="24"/>
-        </w:rPr>
-        <w:t>--------------------------------------------------------------------------------------------------------------------</w:t>
-      </w:r>
-      <w:r>
-        <w:rPr>
-          <w:rFonts w:ascii="Arial" w:hAnsi="Arial" w:cs="Arial"/>
-          <w:color w:val="000000" w:themeColor="text1"/>
-          <w:szCs w:val="24"/>
-        </w:rPr>
-        <w:t>--------</w:t>
-      </w:r>
+          <w:sz w:val="20"/>
+          <w:szCs w:val="24"/>
+        </w:rPr>
+      </w:pPr>
     </w:p>
     <w:p>
       <w:pPr>
-        <w:rPr>
-          <w:rFonts w:ascii="Arial" w:hAnsi="Arial" w:cs="Arial"/>
-          <w:color w:val="000000" w:themeColor="text1"/>
+        <w:pBdr>
+          <w:bottom w:val="single" w:sz="6" w:space="0" w:color="auto"/>
+        </w:pBdr>
+        <w:rPr>
+          <w:rFonts w:ascii="Arial" w:hAnsi="Arial" w:cs="Arial"/>
+          <w:color w:val="000000" w:themeColor="text1"/>
+          <w:sz w:val="20"/>
           <w:szCs w:val="24"/>
         </w:rPr>
       </w:pPr>
@@ -3156,10 +3067,71 @@
       <w:pPr>
         <w:rPr>
           <w:rFonts w:ascii="Arial" w:hAnsi="Arial" w:cs="Arial"/>
-          <w:color w:val="000000" w:themeColor="text1"/>
-          <w:szCs w:val="24"/>
-        </w:rPr>
-      </w:pPr>
+          <w:b/>
+          <w:color w:val="000000" w:themeColor="text1"/>
+          <w:szCs w:val="24"/>
+        </w:rPr>
+      </w:pPr>
+      <w:bookmarkStart w:id="1" w:name="_GoBack"/>
+      <w:r>
+        <w:rPr>
+          <w:rFonts w:ascii="Arial" w:hAnsi="Arial" w:cs="Arial"/>
+          <w:b/>
+          <w:color w:val="000000" w:themeColor="text1"/>
+          <w:szCs w:val="24"/>
+        </w:rPr>
+        <w:t>Análise das restrições</w:t>
+      </w:r>
+    </w:p>
+    <w:bookmarkEnd w:id="1"/>
+    <w:p>
+      <w:pPr>
+        <w:rPr>
+          <w:rFonts w:ascii="Arial" w:hAnsi="Arial" w:cs="Arial"/>
+          <w:color w:val="000000" w:themeColor="text1"/>
+          <w:szCs w:val="24"/>
+        </w:rPr>
+      </w:pPr>
+      <w:r>
+        <w:rPr>
+          <w:noProof/>
+        </w:rPr>
+        <w:drawing>
+          <wp:inline distT="0" distB="0" distL="0" distR="0" wp14:anchorId="0632E96A" wp14:editId="67A3A79A">
+            <wp:extent cx="3457575" cy="990600"/>
+            <wp:effectExtent l="0" t="0" r="9525" b="0"/>
+            <wp:docPr id="3" name="Imagem 3"/>
+            <wp:cNvGraphicFramePr>
+              <a:graphicFrameLocks xmlns:a="http://schemas.openxmlformats.org/drawingml/2006/main" noChangeAspect="1"/>
+            </wp:cNvGraphicFramePr>
+            <a:graphic xmlns:a="http://schemas.openxmlformats.org/drawingml/2006/main">
+              <a:graphicData uri="http://schemas.openxmlformats.org/drawingml/2006/picture">
+                <pic:pic xmlns:pic="http://schemas.openxmlformats.org/drawingml/2006/picture">
+                  <pic:nvPicPr>
+                    <pic:cNvPr id="1" name=""/>
+                    <pic:cNvPicPr/>
+                  </pic:nvPicPr>
+                  <pic:blipFill>
+                    <a:blip r:embed="rId4"/>
+                    <a:stretch>
+                      <a:fillRect/>
+                    </a:stretch>
+                  </pic:blipFill>
+                  <pic:spPr>
+                    <a:xfrm>
+                      <a:off x="0" y="0"/>
+                      <a:ext cx="3457575" cy="990600"/>
+                    </a:xfrm>
+                    <a:prstGeom prst="rect">
+                      <a:avLst/>
+                    </a:prstGeom>
+                  </pic:spPr>
+                </pic:pic>
+              </a:graphicData>
+            </a:graphic>
+          </wp:inline>
+        </w:drawing>
+      </w:r>
     </w:p>
     <w:p>
       <w:pPr>
@@ -3169,10 +3141,283 @@
           <w:szCs w:val="24"/>
         </w:rPr>
       </w:pPr>
+      <w:r>
+        <w:rPr>
+          <w:noProof/>
+        </w:rPr>
+        <w:drawing>
+          <wp:inline distT="0" distB="0" distL="0" distR="0" wp14:anchorId="1FC0C60E" wp14:editId="1351E139">
+            <wp:extent cx="3648075" cy="3298505"/>
+            <wp:effectExtent l="0" t="0" r="0" b="0"/>
+            <wp:docPr id="4" name="Imagem 4"/>
+            <wp:cNvGraphicFramePr>
+              <a:graphicFrameLocks xmlns:a="http://schemas.openxmlformats.org/drawingml/2006/main" noChangeAspect="1"/>
+            </wp:cNvGraphicFramePr>
+            <a:graphic xmlns:a="http://schemas.openxmlformats.org/drawingml/2006/main">
+              <a:graphicData uri="http://schemas.openxmlformats.org/drawingml/2006/picture">
+                <pic:pic xmlns:pic="http://schemas.openxmlformats.org/drawingml/2006/picture">
+                  <pic:nvPicPr>
+                    <pic:cNvPr id="1" name=""/>
+                    <pic:cNvPicPr/>
+                  </pic:nvPicPr>
+                  <pic:blipFill>
+                    <a:blip r:embed="rId5"/>
+                    <a:stretch>
+                      <a:fillRect/>
+                    </a:stretch>
+                  </pic:blipFill>
+                  <pic:spPr>
+                    <a:xfrm>
+                      <a:off x="0" y="0"/>
+                      <a:ext cx="3650902" cy="3301061"/>
+                    </a:xfrm>
+                    <a:prstGeom prst="rect">
+                      <a:avLst/>
+                    </a:prstGeom>
+                  </pic:spPr>
+                </pic:pic>
+              </a:graphicData>
+            </a:graphic>
+          </wp:inline>
+        </w:drawing>
+      </w:r>
+    </w:p>
+    <w:p>
+      <w:pPr>
+        <w:rPr>
+          <w:rFonts w:ascii="Arial" w:hAnsi="Arial" w:cs="Arial"/>
+          <w:b/>
+          <w:color w:val="000000" w:themeColor="text1"/>
+          <w:szCs w:val="24"/>
+          <w:u w:val="single"/>
+        </w:rPr>
+      </w:pPr>
+      <w:r>
+        <w:rPr>
+          <w:rFonts w:ascii="Arial" w:hAnsi="Arial" w:cs="Arial"/>
+          <w:b/>
+          <w:color w:val="000000" w:themeColor="text1"/>
+          <w:szCs w:val="24"/>
+        </w:rPr>
+        <w:t>Análise do gradiente da penalidade</w:t>
+      </w:r>
+    </w:p>
+    <w:p>
+      <w:pPr>
+        <w:rPr>
+          <w:rFonts w:ascii="Arial" w:hAnsi="Arial" w:cs="Arial"/>
+          <w:color w:val="000000" w:themeColor="text1"/>
+          <w:szCs w:val="24"/>
+        </w:rPr>
+      </w:pPr>
+      <w:r>
+        <w:rPr>
+          <w:noProof/>
+        </w:rPr>
+        <w:drawing>
+          <wp:inline distT="0" distB="0" distL="0" distR="0" wp14:anchorId="2F5405EB" wp14:editId="08BFEE8B">
+            <wp:extent cx="5695950" cy="647700"/>
+            <wp:effectExtent l="0" t="0" r="0" b="0"/>
+            <wp:docPr id="14" name="Imagem 14"/>
+            <wp:cNvGraphicFramePr>
+              <a:graphicFrameLocks xmlns:a="http://schemas.openxmlformats.org/drawingml/2006/main" noChangeAspect="1"/>
+            </wp:cNvGraphicFramePr>
+            <a:graphic xmlns:a="http://schemas.openxmlformats.org/drawingml/2006/main">
+              <a:graphicData uri="http://schemas.openxmlformats.org/drawingml/2006/picture">
+                <pic:pic xmlns:pic="http://schemas.openxmlformats.org/drawingml/2006/picture">
+                  <pic:nvPicPr>
+                    <pic:cNvPr id="1" name=""/>
+                    <pic:cNvPicPr/>
+                  </pic:nvPicPr>
+                  <pic:blipFill>
+                    <a:blip r:embed="rId6"/>
+                    <a:stretch>
+                      <a:fillRect/>
+                    </a:stretch>
+                  </pic:blipFill>
+                  <pic:spPr>
+                    <a:xfrm>
+                      <a:off x="0" y="0"/>
+                      <a:ext cx="5695950" cy="647700"/>
+                    </a:xfrm>
+                    <a:prstGeom prst="rect">
+                      <a:avLst/>
+                    </a:prstGeom>
+                  </pic:spPr>
+                </pic:pic>
+              </a:graphicData>
+            </a:graphic>
+          </wp:inline>
+        </w:drawing>
+      </w:r>
+    </w:p>
+    <w:p>
+      <w:pPr>
+        <w:rPr>
+          <w:rFonts w:ascii="Arial" w:hAnsi="Arial" w:cs="Arial"/>
+          <w:color w:val="000000" w:themeColor="text1"/>
+          <w:szCs w:val="24"/>
+        </w:rPr>
+      </w:pPr>
+      <w:r>
+        <w:rPr>
+          <w:noProof/>
+        </w:rPr>
+        <w:lastRenderedPageBreak/>
+        <w:drawing>
+          <wp:inline distT="0" distB="0" distL="0" distR="0" wp14:anchorId="3A6CD33E" wp14:editId="57A660C5">
+            <wp:extent cx="6029325" cy="4267200"/>
+            <wp:effectExtent l="0" t="0" r="9525" b="0"/>
+            <wp:docPr id="12" name="Imagem 12"/>
+            <wp:cNvGraphicFramePr>
+              <a:graphicFrameLocks xmlns:a="http://schemas.openxmlformats.org/drawingml/2006/main" noChangeAspect="1"/>
+            </wp:cNvGraphicFramePr>
+            <a:graphic xmlns:a="http://schemas.openxmlformats.org/drawingml/2006/main">
+              <a:graphicData uri="http://schemas.openxmlformats.org/drawingml/2006/picture">
+                <pic:pic xmlns:pic="http://schemas.openxmlformats.org/drawingml/2006/picture">
+                  <pic:nvPicPr>
+                    <pic:cNvPr id="1" name=""/>
+                    <pic:cNvPicPr/>
+                  </pic:nvPicPr>
+                  <pic:blipFill>
+                    <a:blip r:embed="rId7"/>
+                    <a:stretch>
+                      <a:fillRect/>
+                    </a:stretch>
+                  </pic:blipFill>
+                  <pic:spPr>
+                    <a:xfrm>
+                      <a:off x="0" y="0"/>
+                      <a:ext cx="6029325" cy="4267200"/>
+                    </a:xfrm>
+                    <a:prstGeom prst="rect">
+                      <a:avLst/>
+                    </a:prstGeom>
+                  </pic:spPr>
+                </pic:pic>
+              </a:graphicData>
+            </a:graphic>
+          </wp:inline>
+        </w:drawing>
+      </w:r>
+    </w:p>
+    <w:p>
+      <w:pPr>
+        <w:rPr>
+          <w:rFonts w:ascii="Arial" w:hAnsi="Arial" w:cs="Arial"/>
+          <w:color w:val="000000" w:themeColor="text1"/>
+          <w:szCs w:val="24"/>
+        </w:rPr>
+      </w:pPr>
+      <w:r>
+        <w:rPr>
+          <w:noProof/>
+        </w:rPr>
+        <w:drawing>
+          <wp:inline distT="0" distB="0" distL="0" distR="0" wp14:anchorId="37EBA7F7" wp14:editId="2EC46C43">
+            <wp:extent cx="5991225" cy="4229100"/>
+            <wp:effectExtent l="0" t="0" r="9525" b="0"/>
+            <wp:docPr id="13" name="Imagem 13"/>
+            <wp:cNvGraphicFramePr>
+              <a:graphicFrameLocks xmlns:a="http://schemas.openxmlformats.org/drawingml/2006/main" noChangeAspect="1"/>
+            </wp:cNvGraphicFramePr>
+            <a:graphic xmlns:a="http://schemas.openxmlformats.org/drawingml/2006/main">
+              <a:graphicData uri="http://schemas.openxmlformats.org/drawingml/2006/picture">
+                <pic:pic xmlns:pic="http://schemas.openxmlformats.org/drawingml/2006/picture">
+                  <pic:nvPicPr>
+                    <pic:cNvPr id="1" name=""/>
+                    <pic:cNvPicPr/>
+                  </pic:nvPicPr>
+                  <pic:blipFill>
+                    <a:blip r:embed="rId8"/>
+                    <a:stretch>
+                      <a:fillRect/>
+                    </a:stretch>
+                  </pic:blipFill>
+                  <pic:spPr>
+                    <a:xfrm>
+                      <a:off x="0" y="0"/>
+                      <a:ext cx="5991225" cy="4229100"/>
+                    </a:xfrm>
+                    <a:prstGeom prst="rect">
+                      <a:avLst/>
+                    </a:prstGeom>
+                  </pic:spPr>
+                </pic:pic>
+              </a:graphicData>
+            </a:graphic>
+          </wp:inline>
+        </w:drawing>
+      </w:r>
+    </w:p>
+    <w:p>
+      <w:pPr>
+        <w:rPr>
+          <w:rFonts w:ascii="Arial" w:hAnsi="Arial" w:cs="Arial"/>
+          <w:color w:val="000000" w:themeColor="text1"/>
+          <w:szCs w:val="24"/>
+        </w:rPr>
+      </w:pPr>
+    </w:p>
+    <w:p>
+      <w:pPr>
+        <w:rPr>
+          <w:rFonts w:ascii="Arial" w:hAnsi="Arial" w:cs="Arial"/>
+          <w:color w:val="000000" w:themeColor="text1"/>
+          <w:szCs w:val="24"/>
+        </w:rPr>
+      </w:pPr>
+    </w:p>
+    <w:p>
+      <w:pPr>
+        <w:rPr>
+          <w:noProof/>
+        </w:rPr>
+      </w:pPr>
+      <w:r>
+        <w:rPr>
+          <w:noProof/>
+        </w:rPr>
+        <w:drawing>
+          <wp:inline distT="0" distB="0" distL="0" distR="0" wp14:anchorId="714FD606" wp14:editId="14E13454">
+            <wp:extent cx="6480810" cy="4582160"/>
+            <wp:effectExtent l="0" t="0" r="0" b="8890"/>
+            <wp:docPr id="11" name="Imagem 11"/>
+            <wp:cNvGraphicFramePr>
+              <a:graphicFrameLocks xmlns:a="http://schemas.openxmlformats.org/drawingml/2006/main" noChangeAspect="1"/>
+            </wp:cNvGraphicFramePr>
+            <a:graphic xmlns:a="http://schemas.openxmlformats.org/drawingml/2006/main">
+              <a:graphicData uri="http://schemas.openxmlformats.org/drawingml/2006/picture">
+                <pic:pic xmlns:pic="http://schemas.openxmlformats.org/drawingml/2006/picture">
+                  <pic:nvPicPr>
+                    <pic:cNvPr id="1" name=""/>
+                    <pic:cNvPicPr/>
+                  </pic:nvPicPr>
+                  <pic:blipFill>
+                    <a:blip r:embed="rId9"/>
+                    <a:stretch>
+                      <a:fillRect/>
+                    </a:stretch>
+                  </pic:blipFill>
+                  <pic:spPr>
+                    <a:xfrm>
+                      <a:off x="0" y="0"/>
+                      <a:ext cx="6480810" cy="4582160"/>
+                    </a:xfrm>
+                    <a:prstGeom prst="rect">
+                      <a:avLst/>
+                    </a:prstGeom>
+                  </pic:spPr>
+                </pic:pic>
+              </a:graphicData>
+            </a:graphic>
+          </wp:inline>
+        </w:drawing>
+      </w:r>
     </w:p>
     <w:sectPr>
       <w:pgSz w:w="11906" w:h="16838"/>
-      <w:pgMar w:top="1417" w:right="991" w:bottom="1417" w:left="1701" w:header="708" w:footer="708" w:gutter="0"/>
+      <w:pgMar w:top="1417" w:right="849" w:bottom="1417" w:left="851" w:header="708" w:footer="708" w:gutter="0"/>
       <w:cols w:space="708"/>
       <w:docGrid w:linePitch="360"/>
     </w:sectPr>
@@ -3303,6 +3548,7 @@
     <w:lsdException w:name="HTML Sample" w:semiHidden="1" w:unhideWhenUsed="1"/>
     <w:lsdException w:name="HTML Typewriter" w:semiHidden="1" w:unhideWhenUsed="1"/>
     <w:lsdException w:name="HTML Variable" w:semiHidden="1" w:unhideWhenUsed="1"/>
+    <w:lsdException w:name="Normal Table" w:semiHidden="1" w:unhideWhenUsed="1"/>
     <w:lsdException w:name="annotation subject" w:semiHidden="1" w:unhideWhenUsed="1"/>
     <w:lsdException w:name="No List" w:semiHidden="1" w:unhideWhenUsed="1"/>
     <w:lsdException w:name="Outline List 1" w:semiHidden="1" w:unhideWhenUsed="1"/>
@@ -3349,8 +3595,10 @@
     <w:lsdException w:name="Table Subtle 2" w:semiHidden="1" w:unhideWhenUsed="1"/>
     <w:lsdException w:name="Table Web 1" w:semiHidden="1" w:unhideWhenUsed="1"/>
     <w:lsdException w:name="Table Web 2" w:semiHidden="1" w:unhideWhenUsed="1"/>
+    <w:lsdException w:name="Table Web 3" w:semiHidden="1" w:unhideWhenUsed="1"/>
     <w:lsdException w:name="Balloon Text" w:semiHidden="1" w:unhideWhenUsed="1"/>
     <w:lsdException w:name="Table Grid" w:uiPriority="39"/>
+    <w:lsdException w:name="Table Theme" w:semiHidden="1" w:unhideWhenUsed="1"/>
     <w:lsdException w:name="Placeholder Text" w:semiHidden="1"/>
     <w:lsdException w:name="No Spacing" w:uiPriority="1" w:qFormat="1"/>
     <w:lsdException w:name="Light Shading" w:uiPriority="60"/>
@@ -3611,6 +3859,36 @@
     <w:rsid w:val="00C0741C"/>
     <w:rPr>
       <w:color w:val="808080"/>
+    </w:rPr>
+  </w:style>
+  <w:style w:type="paragraph" w:styleId="Textodebalo">
+    <w:name w:val="Balloon Text"/>
+    <w:basedOn w:val="Normal"/>
+    <w:link w:val="TextodebaloChar"/>
+    <w:uiPriority w:val="99"/>
+    <w:semiHidden/>
+    <w:unhideWhenUsed/>
+    <w:rsid w:val="00200A53"/>
+    <w:pPr>
+      <w:spacing w:after="0" w:line="240" w:lineRule="auto"/>
+    </w:pPr>
+    <w:rPr>
+      <w:rFonts w:ascii="Segoe UI" w:hAnsi="Segoe UI" w:cs="Segoe UI"/>
+      <w:sz w:val="18"/>
+      <w:szCs w:val="18"/>
+    </w:rPr>
+  </w:style>
+  <w:style w:type="character" w:customStyle="1" w:styleId="TextodebaloChar">
+    <w:name w:val="Texto de balão Char"/>
+    <w:basedOn w:val="Fontepargpadro"/>
+    <w:link w:val="Textodebalo"/>
+    <w:uiPriority w:val="99"/>
+    <w:semiHidden/>
+    <w:rsid w:val="00200A53"/>
+    <w:rPr>
+      <w:rFonts w:ascii="Segoe UI" w:hAnsi="Segoe UI" w:cs="Segoe UI"/>
+      <w:sz w:val="18"/>
+      <w:szCs w:val="18"/>
     </w:rPr>
   </w:style>
 </w:styles>

</xml_diff>